<commit_message>
Updates in the solution
</commit_message>
<xml_diff>
--- a/CsharpWeb/CSharpWebBasics/BasicsExamPrep/IRunes/IRunes-Problem-Description (1).docx
+++ b/CsharpWeb/CSharpWebBasics/BasicsExamPrep/IRunes/IRunes-Problem-Description (1).docx
@@ -7,8 +7,6 @@
         <w:pStyle w:val="1"/>
         <w:jc w:val="center"/>
       </w:pPr>
-      <w:bookmarkStart w:id="0" w:name="_GoBack"/>
-      <w:bookmarkEnd w:id="0"/>
       <w:r>
         <w:t>IRunes</w:t>
       </w:r>
@@ -237,33 +235,48 @@
           <w:ilvl w:val="0"/>
           <w:numId w:val="27"/>
         </w:numPr>
+        <w:rPr>
+          <w:highlight w:val="yellow"/>
+        </w:rPr>
       </w:pPr>
       <w:r>
         <w:rPr>
           <w:rStyle w:val="CodeChar"/>
+          <w:highlight w:val="yellow"/>
         </w:rPr>
         <w:t>Id</w:t>
       </w:r>
       <w:r>
+        <w:rPr>
+          <w:highlight w:val="yellow"/>
+        </w:rPr>
         <w:t xml:space="preserve"> – a </w:t>
       </w:r>
       <w:r>
         <w:rPr>
           <w:rStyle w:val="CodeChar"/>
+          <w:highlight w:val="yellow"/>
         </w:rPr>
         <w:t xml:space="preserve">string </w:t>
       </w:r>
       <w:r>
+        <w:rPr>
+          <w:highlight w:val="yellow"/>
+        </w:rPr>
         <w:t>(</w:t>
       </w:r>
       <w:r>
         <w:rPr>
           <w:b/>
           <w:bCs/>
+          <w:highlight w:val="yellow"/>
         </w:rPr>
         <w:t>GuID</w:t>
       </w:r>
       <w:r>
+        <w:rPr>
+          <w:highlight w:val="yellow"/>
+        </w:rPr>
         <w:t>), Primary key</w:t>
       </w:r>
     </w:p>
@@ -449,28 +462,40 @@
           <w:ilvl w:val="0"/>
           <w:numId w:val="27"/>
         </w:numPr>
+        <w:rPr>
+          <w:highlight w:val="yellow"/>
+        </w:rPr>
       </w:pPr>
       <w:r>
         <w:rPr>
           <w:rStyle w:val="CodeChar"/>
+          <w:highlight w:val="yellow"/>
         </w:rPr>
         <w:t>Email</w:t>
       </w:r>
       <w:r>
+        <w:rPr>
+          <w:highlight w:val="yellow"/>
+        </w:rPr>
         <w:t xml:space="preserve"> – a </w:t>
       </w:r>
       <w:r>
         <w:rPr>
           <w:rStyle w:val="CodeChar"/>
+          <w:highlight w:val="yellow"/>
         </w:rPr>
         <w:t>string</w:t>
       </w:r>
       <w:r>
+        <w:rPr>
+          <w:highlight w:val="yellow"/>
+        </w:rPr>
         <w:t xml:space="preserve"> </w:t>
       </w:r>
       <w:r>
         <w:rPr>
           <w:b/>
+          <w:highlight w:val="yellow"/>
         </w:rPr>
         <w:t>(required)</w:t>
       </w:r>
@@ -495,33 +520,48 @@
           <w:ilvl w:val="0"/>
           <w:numId w:val="28"/>
         </w:numPr>
+        <w:rPr>
+          <w:highlight w:val="yellow"/>
+        </w:rPr>
       </w:pPr>
       <w:r>
         <w:rPr>
           <w:rStyle w:val="CodeChar"/>
+          <w:highlight w:val="yellow"/>
         </w:rPr>
         <w:t>Id</w:t>
       </w:r>
       <w:r>
+        <w:rPr>
+          <w:highlight w:val="yellow"/>
+        </w:rPr>
         <w:t xml:space="preserve"> – a </w:t>
       </w:r>
       <w:r>
         <w:rPr>
           <w:rStyle w:val="CodeChar"/>
+          <w:highlight w:val="yellow"/>
         </w:rPr>
         <w:t xml:space="preserve">string </w:t>
       </w:r>
       <w:r>
+        <w:rPr>
+          <w:highlight w:val="yellow"/>
+        </w:rPr>
         <w:t>(</w:t>
       </w:r>
       <w:r>
         <w:rPr>
           <w:b/>
           <w:bCs/>
+          <w:highlight w:val="yellow"/>
         </w:rPr>
         <w:t>GuID</w:t>
       </w:r>
       <w:r>
+        <w:rPr>
+          <w:highlight w:val="yellow"/>
+        </w:rPr>
         <w:t>), Primary key</w:t>
       </w:r>
     </w:p>
@@ -739,29 +779,43 @@
           <w:ilvl w:val="0"/>
           <w:numId w:val="28"/>
         </w:numPr>
-      </w:pPr>
+        <w:rPr>
+          <w:highlight w:val="yellow"/>
+        </w:rPr>
+      </w:pPr>
+      <w:bookmarkStart w:id="0" w:name="_GoBack"/>
+      <w:bookmarkEnd w:id="0"/>
       <w:r>
         <w:rPr>
           <w:rStyle w:val="CodeChar"/>
+          <w:highlight w:val="yellow"/>
         </w:rPr>
         <w:t>Tracks</w:t>
       </w:r>
       <w:r>
+        <w:rPr>
+          <w:highlight w:val="yellow"/>
+        </w:rPr>
         <w:t xml:space="preserve"> – a </w:t>
       </w:r>
       <w:r>
         <w:rPr>
           <w:b/>
           <w:bCs/>
+          <w:highlight w:val="yellow"/>
         </w:rPr>
         <w:t>collection</w:t>
       </w:r>
       <w:r>
+        <w:rPr>
+          <w:highlight w:val="yellow"/>
+        </w:rPr>
         <w:t xml:space="preserve"> of </w:t>
       </w:r>
       <w:r>
         <w:rPr>
           <w:rStyle w:val="CodeChar"/>
+          <w:highlight w:val="yellow"/>
         </w:rPr>
         <w:t>Tracks</w:t>
       </w:r>
@@ -786,33 +840,48 @@
           <w:ilvl w:val="0"/>
           <w:numId w:val="28"/>
         </w:numPr>
+        <w:rPr>
+          <w:highlight w:val="yellow"/>
+        </w:rPr>
       </w:pPr>
       <w:r>
         <w:rPr>
           <w:rStyle w:val="CodeChar"/>
+          <w:highlight w:val="yellow"/>
         </w:rPr>
         <w:t>Id</w:t>
       </w:r>
       <w:r>
+        <w:rPr>
+          <w:highlight w:val="yellow"/>
+        </w:rPr>
         <w:t xml:space="preserve"> – a </w:t>
       </w:r>
       <w:r>
         <w:rPr>
           <w:rStyle w:val="CodeChar"/>
+          <w:highlight w:val="yellow"/>
         </w:rPr>
         <w:t xml:space="preserve">string </w:t>
       </w:r>
       <w:r>
+        <w:rPr>
+          <w:highlight w:val="yellow"/>
+        </w:rPr>
         <w:t>(</w:t>
       </w:r>
       <w:r>
         <w:rPr>
           <w:b/>
           <w:bCs/>
+          <w:highlight w:val="yellow"/>
         </w:rPr>
         <w:t>GuID</w:t>
       </w:r>
       <w:r>
+        <w:rPr>
+          <w:highlight w:val="yellow"/>
+        </w:rPr>
         <w:t>), Primary key</w:t>
       </w:r>
     </w:p>
@@ -892,51 +961,68 @@
           <w:ilvl w:val="0"/>
           <w:numId w:val="28"/>
         </w:numPr>
+        <w:rPr>
+          <w:highlight w:val="yellow"/>
+        </w:rPr>
       </w:pPr>
       <w:r>
         <w:rPr>
           <w:rStyle w:val="CodeChar"/>
+          <w:highlight w:val="yellow"/>
         </w:rPr>
         <w:t>Link</w:t>
       </w:r>
       <w:r>
+        <w:rPr>
+          <w:highlight w:val="yellow"/>
+        </w:rPr>
         <w:t xml:space="preserve"> – a </w:t>
       </w:r>
       <w:r>
         <w:rPr>
           <w:rStyle w:val="CodeChar"/>
+          <w:highlight w:val="yellow"/>
         </w:rPr>
         <w:t xml:space="preserve">string </w:t>
       </w:r>
       <w:r>
+        <w:rPr>
+          <w:highlight w:val="yellow"/>
+        </w:rPr>
         <w:t xml:space="preserve">(a </w:t>
       </w:r>
       <w:r>
         <w:rPr>
           <w:b/>
           <w:bCs/>
+          <w:highlight w:val="yellow"/>
         </w:rPr>
         <w:t>link</w:t>
       </w:r>
       <w:r>
-        <w:t xml:space="preserve"> to </w:t>
-      </w:r>
-      <w:r>
-        <w:t xml:space="preserve">a </w:t>
+        <w:rPr>
+          <w:highlight w:val="yellow"/>
+        </w:rPr>
+        <w:t xml:space="preserve"> to a </w:t>
       </w:r>
       <w:r>
         <w:rPr>
           <w:b/>
           <w:bCs/>
+          <w:highlight w:val="yellow"/>
         </w:rPr>
         <w:t>video</w:t>
       </w:r>
       <w:r>
+        <w:rPr>
+          <w:highlight w:val="yellow"/>
+        </w:rPr>
         <w:t xml:space="preserve">) </w:t>
       </w:r>
       <w:r>
         <w:rPr>
           <w:b/>
+          <w:highlight w:val="yellow"/>
         </w:rPr>
         <w:t>(required)</w:t>
       </w:r>
@@ -948,28 +1034,40 @@
           <w:ilvl w:val="0"/>
           <w:numId w:val="28"/>
         </w:numPr>
+        <w:rPr>
+          <w:highlight w:val="yellow"/>
+        </w:rPr>
       </w:pPr>
       <w:r>
         <w:rPr>
           <w:rStyle w:val="CodeChar"/>
+          <w:highlight w:val="yellow"/>
         </w:rPr>
         <w:t>Price</w:t>
       </w:r>
       <w:r>
+        <w:rPr>
+          <w:highlight w:val="yellow"/>
+        </w:rPr>
         <w:t xml:space="preserve"> – a </w:t>
       </w:r>
       <w:r>
         <w:rPr>
           <w:rStyle w:val="CodeChar"/>
+          <w:highlight w:val="yellow"/>
         </w:rPr>
         <w:t>decimal</w:t>
       </w:r>
       <w:r>
+        <w:rPr>
+          <w:highlight w:val="yellow"/>
+        </w:rPr>
         <w:t xml:space="preserve"> </w:t>
       </w:r>
       <w:r>
         <w:rPr>
           <w:b/>
+          <w:highlight w:val="yellow"/>
         </w:rPr>
         <w:t>(required)</w:t>
       </w:r>
@@ -8901,6 +8999,7 @@
     <w:lsdException w:name="HTML Sample" w:semiHidden="1" w:unhideWhenUsed="1"/>
     <w:lsdException w:name="HTML Typewriter" w:semiHidden="1" w:unhideWhenUsed="1"/>
     <w:lsdException w:name="HTML Variable" w:semiHidden="1" w:unhideWhenUsed="1"/>
+    <w:lsdException w:name="Normal Table" w:semiHidden="1" w:unhideWhenUsed="1"/>
     <w:lsdException w:name="annotation subject" w:semiHidden="1" w:unhideWhenUsed="1"/>
     <w:lsdException w:name="No List" w:semiHidden="1" w:unhideWhenUsed="1"/>
     <w:lsdException w:name="Outline List 1" w:semiHidden="1" w:unhideWhenUsed="1"/>
@@ -8943,8 +9042,11 @@
     <w:lsdException w:name="Table Contemporary" w:semiHidden="1" w:unhideWhenUsed="1"/>
     <w:lsdException w:name="Table Elegant" w:semiHidden="1" w:unhideWhenUsed="1"/>
     <w:lsdException w:name="Table Professional" w:semiHidden="1" w:unhideWhenUsed="1"/>
+    <w:lsdException w:name="Table Subtle 1" w:semiHidden="1" w:unhideWhenUsed="1"/>
     <w:lsdException w:name="Table Subtle 2" w:semiHidden="1" w:unhideWhenUsed="1"/>
     <w:lsdException w:name="Table Web 1" w:semiHidden="1" w:unhideWhenUsed="1"/>
+    <w:lsdException w:name="Table Web 2" w:semiHidden="1" w:unhideWhenUsed="1"/>
+    <w:lsdException w:name="Table Web 3" w:semiHidden="1" w:unhideWhenUsed="1"/>
     <w:lsdException w:name="Balloon Text" w:semiHidden="1" w:unhideWhenUsed="1"/>
     <w:lsdException w:name="Table Grid" w:uiPriority="59"/>
     <w:lsdException w:name="Table Theme" w:semiHidden="1" w:unhideWhenUsed="1"/>
@@ -10027,7 +10129,7 @@
 </file>
 
 <file path=customXml/itemProps1.xml><?xml version="1.0" encoding="utf-8"?>
-<ds:datastoreItem xmlns:ds="http://schemas.openxmlformats.org/officeDocument/2006/customXml" ds:itemID="{83B60A15-A9B8-4FBF-AABD-0584EE7D4DAF}">
+<ds:datastoreItem xmlns:ds="http://schemas.openxmlformats.org/officeDocument/2006/customXml" ds:itemID="{C1E73148-EFA3-4697-AB5E-B94FD8B29825}">
   <ds:schemaRefs>
     <ds:schemaRef ds:uri="http://schemas.openxmlformats.org/officeDocument/2006/bibliography"/>
   </ds:schemaRefs>

</xml_diff>

<commit_message>
updates in the examprep
</commit_message>
<xml_diff>
--- a/CsharpWeb/CSharpWebBasics/BasicsExamPrep/IRunes/IRunes-Problem-Description (1).docx
+++ b/CsharpWeb/CSharpWebBasics/BasicsExamPrep/IRunes/IRunes-Problem-Description (1).docx
@@ -1,14 +1,12 @@
 
 <file path=word/document.xml><?xml version="1.0" encoding="utf-8"?>
-<w:document xmlns:wpc="http://schemas.microsoft.com/office/word/2010/wordprocessingCanvas" xmlns:cx="http://schemas.microsoft.com/office/drawing/2014/chartex" xmlns:cx1="http://schemas.microsoft.com/office/drawing/2015/9/8/chartex" xmlns:cx2="http://schemas.microsoft.com/office/drawing/2015/10/21/chartex" xmlns:cx3="http://schemas.microsoft.com/office/drawing/2016/5/9/chartex" xmlns:cx4="http://schemas.microsoft.com/office/drawing/2016/5/10/chartex" xmlns:cx5="http://schemas.microsoft.com/office/drawing/2016/5/11/chartex" xmlns:cx6="http://schemas.microsoft.com/office/drawing/2016/5/12/chartex" xmlns:cx7="http://schemas.microsoft.com/office/drawing/2016/5/13/chartex" xmlns:cx8="http://schemas.microsoft.com/office/drawing/2016/5/14/chartex" xmlns:mc="http://schemas.openxmlformats.org/markup-compatibility/2006" xmlns:aink="http://schemas.microsoft.com/office/drawing/2016/ink" xmlns:am3d="http://schemas.microsoft.com/office/drawing/2017/model3d" xmlns:o="urn:schemas-microsoft-com:office:office" xmlns:r="http://schemas.openxmlformats.org/officeDocument/2006/relationships" xmlns:m="http://schemas.openxmlformats.org/officeDocument/2006/math" xmlns:v="urn:schemas-microsoft-com:vml" xmlns:wp14="http://schemas.microsoft.com/office/word/2010/wordprocessingDrawing" xmlns:wp="http://schemas.openxmlformats.org/drawingml/2006/wordprocessingDrawing" xmlns:w10="urn:schemas-microsoft-com:office:word" xmlns:w="http://schemas.openxmlformats.org/wordprocessingml/2006/main" xmlns:w14="http://schemas.microsoft.com/office/word/2010/wordml" xmlns:w15="http://schemas.microsoft.com/office/word/2012/wordml" xmlns:w16cid="http://schemas.microsoft.com/office/word/2016/wordml/cid" xmlns:w16se="http://schemas.microsoft.com/office/word/2015/wordml/symex" xmlns:wpg="http://schemas.microsoft.com/office/word/2010/wordprocessingGroup" xmlns:wpi="http://schemas.microsoft.com/office/word/2010/wordprocessingInk" xmlns:wne="http://schemas.microsoft.com/office/word/2006/wordml" xmlns:wps="http://schemas.microsoft.com/office/word/2010/wordprocessingShape" mc:Ignorable="w14 w15 w16se w16cid wp14">
+<w:document xmlns:wpc="http://schemas.microsoft.com/office/word/2010/wordprocessingCanvas" xmlns:cx="http://schemas.microsoft.com/office/drawing/2014/chartex" xmlns:cx1="http://schemas.microsoft.com/office/drawing/2015/9/8/chartex" xmlns:cx2="http://schemas.microsoft.com/office/drawing/2015/10/21/chartex" xmlns:cx3="http://schemas.microsoft.com/office/drawing/2016/5/9/chartex" xmlns:cx4="http://schemas.microsoft.com/office/drawing/2016/5/10/chartex" xmlns:cx5="http://schemas.microsoft.com/office/drawing/2016/5/11/chartex" xmlns:cx6="http://schemas.microsoft.com/office/drawing/2016/5/12/chartex" xmlns:cx7="http://schemas.microsoft.com/office/drawing/2016/5/13/chartex" xmlns:cx8="http://schemas.microsoft.com/office/drawing/2016/5/14/chartex" xmlns:mc="http://schemas.openxmlformats.org/markup-compatibility/2006" xmlns:aink="http://schemas.microsoft.com/office/drawing/2016/ink" xmlns:am3d="http://schemas.microsoft.com/office/drawing/2017/model3d" xmlns:o="urn:schemas-microsoft-com:office:office" xmlns:r="http://schemas.openxmlformats.org/officeDocument/2006/relationships" xmlns:m="http://schemas.openxmlformats.org/officeDocument/2006/math" xmlns:v="urn:schemas-microsoft-com:vml" xmlns:wp14="http://schemas.microsoft.com/office/word/2010/wordprocessingDrawing" xmlns:wp="http://schemas.openxmlformats.org/drawingml/2006/wordprocessingDrawing" xmlns:w10="urn:schemas-microsoft-com:office:word" xmlns:w="http://schemas.openxmlformats.org/wordprocessingml/2006/main" xmlns:w14="http://schemas.microsoft.com/office/word/2010/wordml" xmlns:w15="http://schemas.microsoft.com/office/word/2012/wordml" xmlns:w16cex="http://schemas.microsoft.com/office/word/2018/wordml/cex" xmlns:w16cid="http://schemas.microsoft.com/office/word/2016/wordml/cid" xmlns:w16="http://schemas.microsoft.com/office/word/2018/wordml" xmlns:w16se="http://schemas.microsoft.com/office/word/2015/wordml/symex" xmlns:wpg="http://schemas.microsoft.com/office/word/2010/wordprocessingGroup" xmlns:wpi="http://schemas.microsoft.com/office/word/2010/wordprocessingInk" xmlns:wne="http://schemas.microsoft.com/office/word/2006/wordml" xmlns:wps="http://schemas.microsoft.com/office/word/2010/wordprocessingShape" mc:Ignorable="w14 w15 w16se w16cid w16 w16cex wp14">
   <w:body>
     <w:p>
       <w:pPr>
         <w:pStyle w:val="1"/>
         <w:jc w:val="center"/>
       </w:pPr>
-      <w:bookmarkStart w:id="0" w:name="_GoBack"/>
-      <w:bookmarkEnd w:id="0"/>
       <w:r>
         <w:t>IRunes</w:t>
       </w:r>
@@ -291,32 +289,40 @@
         </w:numPr>
         <w:rPr>
           <w:b/>
+          <w:highlight w:val="yellow"/>
         </w:rPr>
       </w:pPr>
       <w:r>
         <w:rPr>
           <w:rStyle w:val="CodeChar"/>
+          <w:highlight w:val="yellow"/>
         </w:rPr>
         <w:t>Username</w:t>
       </w:r>
       <w:r>
+        <w:rPr>
+          <w:highlight w:val="yellow"/>
+        </w:rPr>
         <w:t xml:space="preserve"> – </w:t>
       </w:r>
       <w:r>
         <w:rPr>
           <w:noProof w:val="0"/>
+          <w:highlight w:val="yellow"/>
         </w:rPr>
         <w:t>a</w:t>
       </w:r>
       <w:r>
         <w:rPr>
           <w:rStyle w:val="CodeChar"/>
+          <w:highlight w:val="yellow"/>
         </w:rPr>
         <w:t xml:space="preserve"> string </w:t>
       </w:r>
       <w:r>
         <w:rPr>
           <w:noProof w:val="0"/>
+          <w:highlight w:val="yellow"/>
         </w:rPr>
         <w:t xml:space="preserve">with </w:t>
       </w:r>
@@ -324,12 +330,14 @@
         <w:rPr>
           <w:b/>
           <w:noProof w:val="0"/>
+          <w:highlight w:val="yellow"/>
         </w:rPr>
         <w:t>min length 4</w:t>
       </w:r>
       <w:r>
         <w:rPr>
           <w:noProof w:val="0"/>
+          <w:highlight w:val="yellow"/>
         </w:rPr>
         <w:t xml:space="preserve"> and </w:t>
       </w:r>
@@ -337,6 +345,7 @@
         <w:rPr>
           <w:b/>
           <w:noProof w:val="0"/>
+          <w:highlight w:val="yellow"/>
         </w:rPr>
         <w:t>max length 10 (inclusive) (required)</w:t>
       </w:r>
@@ -348,14 +357,21 @@
           <w:ilvl w:val="0"/>
           <w:numId w:val="27"/>
         </w:numPr>
+        <w:rPr>
+          <w:highlight w:val="yellow"/>
+        </w:rPr>
       </w:pPr>
       <w:r>
         <w:rPr>
           <w:rStyle w:val="CodeChar"/>
+          <w:highlight w:val="yellow"/>
         </w:rPr>
         <w:t>Password</w:t>
       </w:r>
       <w:r>
+        <w:rPr>
+          <w:highlight w:val="yellow"/>
+        </w:rPr>
         <w:t xml:space="preserve"> – </w:t>
       </w:r>
       <w:r>
@@ -363,77 +379,69 @@
           <w:rStyle w:val="CodeChar"/>
           <w:rFonts w:asciiTheme="minorHAnsi" w:hAnsiTheme="minorHAnsi" w:cstheme="minorHAnsi"/>
           <w:b w:val="0"/>
+          <w:highlight w:val="yellow"/>
         </w:rPr>
         <w:t xml:space="preserve">a </w:t>
       </w:r>
       <w:r>
         <w:rPr>
           <w:rStyle w:val="CodeChar"/>
+          <w:highlight w:val="yellow"/>
         </w:rPr>
         <w:t xml:space="preserve">string </w:t>
       </w:r>
       <w:r>
+        <w:rPr>
+          <w:highlight w:val="yellow"/>
+        </w:rPr>
         <w:t xml:space="preserve">with </w:t>
       </w:r>
       <w:r>
         <w:rPr>
           <w:b/>
+          <w:highlight w:val="yellow"/>
         </w:rPr>
         <w:t>min length</w:t>
       </w:r>
       <w:r>
+        <w:rPr>
+          <w:highlight w:val="yellow"/>
+        </w:rPr>
         <w:t xml:space="preserve"> </w:t>
       </w:r>
       <w:r>
         <w:rPr>
           <w:b/>
-        </w:rPr>
-        <w:t>6</w:t>
+          <w:highlight w:val="yellow"/>
+        </w:rPr>
+        <w:t xml:space="preserve">6 </w:t>
+      </w:r>
+      <w:r>
+        <w:rPr>
+          <w:highlight w:val="yellow"/>
+        </w:rPr>
+        <w:t xml:space="preserve">and </w:t>
       </w:r>
       <w:r>
         <w:rPr>
           <w:b/>
-        </w:rPr>
-        <w:t xml:space="preserve"> </w:t>
-      </w:r>
-      <w:r>
-        <w:t xml:space="preserve">and </w:t>
-      </w:r>
-      <w:r>
-        <w:rPr>
-          <w:b/>
-        </w:rPr>
-        <w:t>max length 20</w:t>
-      </w:r>
-      <w:r>
-        <w:rPr>
-          <w:b/>
-        </w:rPr>
-        <w:t xml:space="preserve"> (inclusive)</w:t>
-      </w:r>
-      <w:r>
+          <w:highlight w:val="yellow"/>
+        </w:rPr>
+        <w:t>max length 20 (inclusive)</w:t>
+      </w:r>
+      <w:r>
+        <w:rPr>
+          <w:highlight w:val="yellow"/>
+        </w:rPr>
         <w:t xml:space="preserve"> </w:t>
       </w:r>
       <w:r>
         <w:rPr>
           <w:rStyle w:val="CodeChar"/>
           <w:rFonts w:asciiTheme="minorHAnsi" w:hAnsiTheme="minorHAnsi" w:cstheme="minorHAnsi"/>
-        </w:rPr>
-        <w:t xml:space="preserve"> </w:t>
-      </w:r>
-      <w:r>
-        <w:rPr>
-          <w:rStyle w:val="CodeChar"/>
-          <w:rFonts w:asciiTheme="minorHAnsi" w:hAnsiTheme="minorHAnsi" w:cstheme="minorHAnsi"/>
-        </w:rPr>
-        <w:t>-</w:t>
-      </w:r>
-      <w:r>
-        <w:rPr>
-          <w:rStyle w:val="CodeChar"/>
-          <w:rFonts w:asciiTheme="minorHAnsi" w:hAnsiTheme="minorHAnsi" w:cstheme="minorHAnsi"/>
-        </w:rPr>
-        <w:t xml:space="preserve"> hashed </w:t>
+          <w:highlight w:val="yellow"/>
+        </w:rPr>
+        <w:t xml:space="preserve"> - hashed </w:t>
       </w:r>
       <w:r>
         <w:rPr>
@@ -441,19 +449,27 @@
           <w:rFonts w:asciiTheme="minorHAnsi" w:hAnsiTheme="minorHAnsi"/>
           <w:b w:val="0"/>
           <w:noProof w:val="0"/>
+          <w:highlight w:val="yellow"/>
         </w:rPr>
         <w:t xml:space="preserve">in the database </w:t>
       </w:r>
       <w:r>
+        <w:rPr>
+          <w:highlight w:val="yellow"/>
+        </w:rPr>
         <w:t>(</w:t>
       </w:r>
       <w:r>
         <w:rPr>
           <w:rStyle w:val="ab"/>
+          <w:highlight w:val="yellow"/>
         </w:rPr>
         <w:t>required</w:t>
       </w:r>
       <w:r>
+        <w:rPr>
+          <w:highlight w:val="yellow"/>
+        </w:rPr>
         <w:t>)</w:t>
       </w:r>
     </w:p>
@@ -514,6 +530,8 @@
       <w:r>
         <w:t>Album</w:t>
       </w:r>
+      <w:bookmarkStart w:id="0" w:name="_GoBack"/>
+      <w:bookmarkEnd w:id="0"/>
     </w:p>
     <w:p>
       <w:pPr>
@@ -2951,7 +2969,7 @@
 </file>
 
 <file path=word/endnotes.xml><?xml version="1.0" encoding="utf-8"?>
-<w:endnotes xmlns:wpc="http://schemas.microsoft.com/office/word/2010/wordprocessingCanvas" xmlns:cx="http://schemas.microsoft.com/office/drawing/2014/chartex" xmlns:cx1="http://schemas.microsoft.com/office/drawing/2015/9/8/chartex" xmlns:cx2="http://schemas.microsoft.com/office/drawing/2015/10/21/chartex" xmlns:cx3="http://schemas.microsoft.com/office/drawing/2016/5/9/chartex" xmlns:cx4="http://schemas.microsoft.com/office/drawing/2016/5/10/chartex" xmlns:cx5="http://schemas.microsoft.com/office/drawing/2016/5/11/chartex" xmlns:cx6="http://schemas.microsoft.com/office/drawing/2016/5/12/chartex" xmlns:cx7="http://schemas.microsoft.com/office/drawing/2016/5/13/chartex" xmlns:cx8="http://schemas.microsoft.com/office/drawing/2016/5/14/chartex" xmlns:mc="http://schemas.openxmlformats.org/markup-compatibility/2006" xmlns:aink="http://schemas.microsoft.com/office/drawing/2016/ink" xmlns:am3d="http://schemas.microsoft.com/office/drawing/2017/model3d" xmlns:o="urn:schemas-microsoft-com:office:office" xmlns:r="http://schemas.openxmlformats.org/officeDocument/2006/relationships" xmlns:m="http://schemas.openxmlformats.org/officeDocument/2006/math" xmlns:v="urn:schemas-microsoft-com:vml" xmlns:wp14="http://schemas.microsoft.com/office/word/2010/wordprocessingDrawing" xmlns:wp="http://schemas.openxmlformats.org/drawingml/2006/wordprocessingDrawing" xmlns:w10="urn:schemas-microsoft-com:office:word" xmlns:w="http://schemas.openxmlformats.org/wordprocessingml/2006/main" xmlns:w14="http://schemas.microsoft.com/office/word/2010/wordml" xmlns:w15="http://schemas.microsoft.com/office/word/2012/wordml" xmlns:w16cid="http://schemas.microsoft.com/office/word/2016/wordml/cid" xmlns:w16se="http://schemas.microsoft.com/office/word/2015/wordml/symex" xmlns:wpg="http://schemas.microsoft.com/office/word/2010/wordprocessingGroup" xmlns:wpi="http://schemas.microsoft.com/office/word/2010/wordprocessingInk" xmlns:wne="http://schemas.microsoft.com/office/word/2006/wordml" xmlns:wps="http://schemas.microsoft.com/office/word/2010/wordprocessingShape" mc:Ignorable="w14 w15 w16se w16cid wp14">
+<w:endnotes xmlns:wpc="http://schemas.microsoft.com/office/word/2010/wordprocessingCanvas" xmlns:cx="http://schemas.microsoft.com/office/drawing/2014/chartex" xmlns:cx1="http://schemas.microsoft.com/office/drawing/2015/9/8/chartex" xmlns:cx2="http://schemas.microsoft.com/office/drawing/2015/10/21/chartex" xmlns:cx3="http://schemas.microsoft.com/office/drawing/2016/5/9/chartex" xmlns:cx4="http://schemas.microsoft.com/office/drawing/2016/5/10/chartex" xmlns:cx5="http://schemas.microsoft.com/office/drawing/2016/5/11/chartex" xmlns:cx6="http://schemas.microsoft.com/office/drawing/2016/5/12/chartex" xmlns:cx7="http://schemas.microsoft.com/office/drawing/2016/5/13/chartex" xmlns:cx8="http://schemas.microsoft.com/office/drawing/2016/5/14/chartex" xmlns:mc="http://schemas.openxmlformats.org/markup-compatibility/2006" xmlns:aink="http://schemas.microsoft.com/office/drawing/2016/ink" xmlns:am3d="http://schemas.microsoft.com/office/drawing/2017/model3d" xmlns:o="urn:schemas-microsoft-com:office:office" xmlns:r="http://schemas.openxmlformats.org/officeDocument/2006/relationships" xmlns:m="http://schemas.openxmlformats.org/officeDocument/2006/math" xmlns:v="urn:schemas-microsoft-com:vml" xmlns:wp14="http://schemas.microsoft.com/office/word/2010/wordprocessingDrawing" xmlns:wp="http://schemas.openxmlformats.org/drawingml/2006/wordprocessingDrawing" xmlns:w10="urn:schemas-microsoft-com:office:word" xmlns:w="http://schemas.openxmlformats.org/wordprocessingml/2006/main" xmlns:w14="http://schemas.microsoft.com/office/word/2010/wordml" xmlns:w15="http://schemas.microsoft.com/office/word/2012/wordml" xmlns:w16cex="http://schemas.microsoft.com/office/word/2018/wordml/cex" xmlns:w16cid="http://schemas.microsoft.com/office/word/2016/wordml/cid" xmlns:w16="http://schemas.microsoft.com/office/word/2018/wordml" xmlns:w16se="http://schemas.microsoft.com/office/word/2015/wordml/symex" xmlns:wpg="http://schemas.microsoft.com/office/word/2010/wordprocessingGroup" xmlns:wpi="http://schemas.microsoft.com/office/word/2010/wordprocessingInk" xmlns:wne="http://schemas.microsoft.com/office/word/2006/wordml" xmlns:wps="http://schemas.microsoft.com/office/word/2010/wordprocessingShape" mc:Ignorable="w14 w15 w16se w16cid w16 w16cex wp14">
   <w:endnote w:type="separator" w:id="-1">
     <w:p>
       <w:pPr>
@@ -2976,7 +2994,7 @@
 </file>
 
 <file path=word/footer1.xml><?xml version="1.0" encoding="utf-8"?>
-<w:ftr xmlns:wpc="http://schemas.microsoft.com/office/word/2010/wordprocessingCanvas" xmlns:cx="http://schemas.microsoft.com/office/drawing/2014/chartex" xmlns:cx1="http://schemas.microsoft.com/office/drawing/2015/9/8/chartex" xmlns:cx2="http://schemas.microsoft.com/office/drawing/2015/10/21/chartex" xmlns:cx3="http://schemas.microsoft.com/office/drawing/2016/5/9/chartex" xmlns:cx4="http://schemas.microsoft.com/office/drawing/2016/5/10/chartex" xmlns:cx5="http://schemas.microsoft.com/office/drawing/2016/5/11/chartex" xmlns:cx6="http://schemas.microsoft.com/office/drawing/2016/5/12/chartex" xmlns:cx7="http://schemas.microsoft.com/office/drawing/2016/5/13/chartex" xmlns:cx8="http://schemas.microsoft.com/office/drawing/2016/5/14/chartex" xmlns:mc="http://schemas.openxmlformats.org/markup-compatibility/2006" xmlns:aink="http://schemas.microsoft.com/office/drawing/2016/ink" xmlns:am3d="http://schemas.microsoft.com/office/drawing/2017/model3d" xmlns:o="urn:schemas-microsoft-com:office:office" xmlns:r="http://schemas.openxmlformats.org/officeDocument/2006/relationships" xmlns:m="http://schemas.openxmlformats.org/officeDocument/2006/math" xmlns:v="urn:schemas-microsoft-com:vml" xmlns:wp14="http://schemas.microsoft.com/office/word/2010/wordprocessingDrawing" xmlns:wp="http://schemas.openxmlformats.org/drawingml/2006/wordprocessingDrawing" xmlns:w10="urn:schemas-microsoft-com:office:word" xmlns:w="http://schemas.openxmlformats.org/wordprocessingml/2006/main" xmlns:w14="http://schemas.microsoft.com/office/word/2010/wordml" xmlns:w15="http://schemas.microsoft.com/office/word/2012/wordml" xmlns:w16cid="http://schemas.microsoft.com/office/word/2016/wordml/cid" xmlns:w16se="http://schemas.microsoft.com/office/word/2015/wordml/symex" xmlns:wpg="http://schemas.microsoft.com/office/word/2010/wordprocessingGroup" xmlns:wpi="http://schemas.microsoft.com/office/word/2010/wordprocessingInk" xmlns:wne="http://schemas.microsoft.com/office/word/2006/wordml" xmlns:wps="http://schemas.microsoft.com/office/word/2010/wordprocessingShape" mc:Ignorable="w14 w15 w16se w16cid wp14">
+<w:ftr xmlns:wpc="http://schemas.microsoft.com/office/word/2010/wordprocessingCanvas" xmlns:cx="http://schemas.microsoft.com/office/drawing/2014/chartex" xmlns:cx1="http://schemas.microsoft.com/office/drawing/2015/9/8/chartex" xmlns:cx2="http://schemas.microsoft.com/office/drawing/2015/10/21/chartex" xmlns:cx3="http://schemas.microsoft.com/office/drawing/2016/5/9/chartex" xmlns:cx4="http://schemas.microsoft.com/office/drawing/2016/5/10/chartex" xmlns:cx5="http://schemas.microsoft.com/office/drawing/2016/5/11/chartex" xmlns:cx6="http://schemas.microsoft.com/office/drawing/2016/5/12/chartex" xmlns:cx7="http://schemas.microsoft.com/office/drawing/2016/5/13/chartex" xmlns:cx8="http://schemas.microsoft.com/office/drawing/2016/5/14/chartex" xmlns:mc="http://schemas.openxmlformats.org/markup-compatibility/2006" xmlns:aink="http://schemas.microsoft.com/office/drawing/2016/ink" xmlns:am3d="http://schemas.microsoft.com/office/drawing/2017/model3d" xmlns:o="urn:schemas-microsoft-com:office:office" xmlns:r="http://schemas.openxmlformats.org/officeDocument/2006/relationships" xmlns:m="http://schemas.openxmlformats.org/officeDocument/2006/math" xmlns:v="urn:schemas-microsoft-com:vml" xmlns:wp14="http://schemas.microsoft.com/office/word/2010/wordprocessingDrawing" xmlns:wp="http://schemas.openxmlformats.org/drawingml/2006/wordprocessingDrawing" xmlns:w10="urn:schemas-microsoft-com:office:word" xmlns:w="http://schemas.openxmlformats.org/wordprocessingml/2006/main" xmlns:w14="http://schemas.microsoft.com/office/word/2010/wordml" xmlns:w15="http://schemas.microsoft.com/office/word/2012/wordml" xmlns:w16cex="http://schemas.microsoft.com/office/word/2018/wordml/cex" xmlns:w16cid="http://schemas.microsoft.com/office/word/2016/wordml/cid" xmlns:w16="http://schemas.microsoft.com/office/word/2018/wordml" xmlns:w16se="http://schemas.microsoft.com/office/word/2015/wordml/symex" xmlns:wpg="http://schemas.microsoft.com/office/word/2010/wordprocessingGroup" xmlns:wpi="http://schemas.microsoft.com/office/word/2010/wordprocessingInk" xmlns:wne="http://schemas.microsoft.com/office/word/2006/wordml" xmlns:wps="http://schemas.microsoft.com/office/word/2010/wordprocessingShape" mc:Ignorable="w14 w15 w16se w16cid w16 w16cex wp14">
   <w:p>
     <w:pPr>
       <w:pStyle w:val="a5"/>
@@ -3736,7 +3754,7 @@
                                     <pic:pic xmlns:pic="http://schemas.openxmlformats.org/drawingml/2006/picture">
                                       <pic:nvPicPr>
                                         <pic:cNvPr id="14" name="Picture 14">
-                                          <a:hlinkClick r:id="rId1"/>
+                                          <a:hlinkClick r:id="rId4"/>
                                         </pic:cNvPr>
                                         <pic:cNvPicPr/>
                                       </pic:nvPicPr>
@@ -4289,7 +4307,7 @@
                           <wp:extent cx="161777" cy="200025"/>
                           <wp:effectExtent l="0" t="0" r="0" b="0"/>
                           <wp:docPr id="16" name="Picture 16">
-                            <a:hlinkClick xmlns:a="http://schemas.openxmlformats.org/drawingml/2006/main" r:id="rId6"/>
+                            <a:hlinkClick xmlns:a="http://schemas.openxmlformats.org/drawingml/2006/main" r:id="rId27"/>
                           </wp:docPr>
                           <wp:cNvGraphicFramePr/>
                           <a:graphic xmlns:a="http://schemas.openxmlformats.org/drawingml/2006/main">
@@ -4297,12 +4315,12 @@
                               <pic:pic xmlns:pic="http://schemas.openxmlformats.org/drawingml/2006/picture">
                                 <pic:nvPicPr>
                                   <pic:cNvPr id="16" name="Picture 16">
-                                    <a:hlinkClick r:id="rId6"/>
+                                    <a:hlinkClick r:id="rId27"/>
                                   </pic:cNvPr>
                                   <pic:cNvPicPr/>
                                 </pic:nvPicPr>
                                 <pic:blipFill>
-                                  <a:blip r:embed="rId7">
+                                  <a:blip r:embed="rId28">
                                     <a:extLst>
                                       <a:ext uri="{28A0092B-C50C-407E-A947-70E740481C1C}">
                                         <a14:useLocalDpi xmlns:a14="http://schemas.microsoft.com/office/drawing/2010/main" val="0"/>
@@ -4346,7 +4364,7 @@
                           <wp:extent cx="168271" cy="200025"/>
                           <wp:effectExtent l="0" t="0" r="3810" b="0"/>
                           <wp:docPr id="14" name="Picture 14">
-                            <a:hlinkClick xmlns:a="http://schemas.openxmlformats.org/drawingml/2006/main" r:id="rId1"/>
+                            <a:hlinkClick xmlns:a="http://schemas.openxmlformats.org/drawingml/2006/main" r:id="rId29"/>
                           </wp:docPr>
                           <wp:cNvGraphicFramePr/>
                           <a:graphic xmlns:a="http://schemas.openxmlformats.org/drawingml/2006/main">
@@ -4354,12 +4372,12 @@
                               <pic:pic xmlns:pic="http://schemas.openxmlformats.org/drawingml/2006/picture">
                                 <pic:nvPicPr>
                                   <pic:cNvPr id="14" name="Picture 14">
-                                    <a:hlinkClick r:id="rId1"/>
+                                    <a:hlinkClick r:id="rId29"/>
                                   </pic:cNvPr>
                                   <pic:cNvPicPr/>
                                 </pic:nvPicPr>
                                 <pic:blipFill>
-                                  <a:blip r:embed="rId8">
+                                  <a:blip r:embed="rId30">
                                     <a:extLst>
                                       <a:ext uri="{28A0092B-C50C-407E-A947-70E740481C1C}">
                                         <a14:useLocalDpi xmlns:a14="http://schemas.microsoft.com/office/drawing/2010/main" val="0"/>
@@ -4404,7 +4422,7 @@
                           <wp:extent cx="200025" cy="200025"/>
                           <wp:effectExtent l="0" t="0" r="9525" b="9525"/>
                           <wp:docPr id="25" name="Picture 25" title="Software University @ Facebook">
-                            <a:hlinkClick xmlns:a="http://schemas.openxmlformats.org/drawingml/2006/main" r:id="rId9"/>
+                            <a:hlinkClick xmlns:a="http://schemas.openxmlformats.org/drawingml/2006/main" r:id="rId31"/>
                           </wp:docPr>
                           <wp:cNvGraphicFramePr/>
                           <a:graphic xmlns:a="http://schemas.openxmlformats.org/drawingml/2006/main">
@@ -4412,12 +4430,12 @@
                               <pic:pic xmlns:pic="http://schemas.openxmlformats.org/drawingml/2006/picture">
                                 <pic:nvPicPr>
                                   <pic:cNvPr id="95" name="Picture 11" title="Software University @ Facebook">
-                                    <a:hlinkClick r:id="rId9"/>
+                                    <a:hlinkClick r:id="rId31"/>
                                   </pic:cNvPr>
                                   <pic:cNvPicPr/>
                                 </pic:nvPicPr>
                                 <pic:blipFill>
-                                  <a:blip r:embed="rId10"/>
+                                  <a:blip r:embed="rId32"/>
                                   <a:stretch>
                                     <a:fillRect/>
                                   </a:stretch>
@@ -4455,7 +4473,7 @@
                           <wp:extent cx="200025" cy="200025"/>
                           <wp:effectExtent l="0" t="0" r="9525" b="9525"/>
                           <wp:docPr id="26" name="Picture 26" title="Software University @ Twitter">
-                            <a:hlinkClick xmlns:a="http://schemas.openxmlformats.org/drawingml/2006/main" r:id="rId11"/>
+                            <a:hlinkClick xmlns:a="http://schemas.openxmlformats.org/drawingml/2006/main" r:id="rId33"/>
                           </wp:docPr>
                           <wp:cNvGraphicFramePr/>
                           <a:graphic xmlns:a="http://schemas.openxmlformats.org/drawingml/2006/main">
@@ -4463,12 +4481,12 @@
                               <pic:pic xmlns:pic="http://schemas.openxmlformats.org/drawingml/2006/picture">
                                 <pic:nvPicPr>
                                   <pic:cNvPr id="96" name="Picture 16" title="Software University @ Twitter">
-                                    <a:hlinkClick r:id="rId11"/>
+                                    <a:hlinkClick r:id="rId33"/>
                                   </pic:cNvPr>
                                   <pic:cNvPicPr/>
                                 </pic:nvPicPr>
                                 <pic:blipFill>
-                                  <a:blip r:embed="rId12"/>
+                                  <a:blip r:embed="rId34"/>
                                   <a:stretch>
                                     <a:fillRect/>
                                   </a:stretch>
@@ -4506,7 +4524,7 @@
                           <wp:extent cx="200025" cy="200025"/>
                           <wp:effectExtent l="0" t="0" r="9525" b="9525"/>
                           <wp:docPr id="27" name="Picture 27" title="Software University @ YouTube">
-                            <a:hlinkClick xmlns:a="http://schemas.openxmlformats.org/drawingml/2006/main" r:id="rId13"/>
+                            <a:hlinkClick xmlns:a="http://schemas.openxmlformats.org/drawingml/2006/main" r:id="rId35"/>
                           </wp:docPr>
                           <wp:cNvGraphicFramePr/>
                           <a:graphic xmlns:a="http://schemas.openxmlformats.org/drawingml/2006/main">
@@ -4514,12 +4532,12 @@
                               <pic:pic xmlns:pic="http://schemas.openxmlformats.org/drawingml/2006/picture">
                                 <pic:nvPicPr>
                                   <pic:cNvPr id="97" name="Picture 23" title="Software University @ YouTube">
-                                    <a:hlinkClick r:id="rId13"/>
+                                    <a:hlinkClick r:id="rId35"/>
                                   </pic:cNvPr>
                                   <pic:cNvPicPr/>
                                 </pic:nvPicPr>
                                 <pic:blipFill>
-                                  <a:blip r:embed="rId14"/>
+                                  <a:blip r:embed="rId36"/>
                                   <a:stretch>
                                     <a:fillRect/>
                                   </a:stretch>
@@ -4557,7 +4575,7 @@
                           <wp:extent cx="201600" cy="201600"/>
                           <wp:effectExtent l="0" t="0" r="8255" b="8255"/>
                           <wp:docPr id="28" name="Picture 28">
-                            <a:hlinkClick xmlns:a="http://schemas.openxmlformats.org/drawingml/2006/main" r:id="rId15"/>
+                            <a:hlinkClick xmlns:a="http://schemas.openxmlformats.org/drawingml/2006/main" r:id="rId37"/>
                           </wp:docPr>
                           <wp:cNvGraphicFramePr/>
                           <a:graphic xmlns:a="http://schemas.openxmlformats.org/drawingml/2006/main">
@@ -4565,12 +4583,12 @@
                               <pic:pic xmlns:pic="http://schemas.openxmlformats.org/drawingml/2006/picture">
                                 <pic:nvPicPr>
                                   <pic:cNvPr id="98" name="Picture 25" title="Software University @ Google+">
-                                    <a:hlinkClick r:id="rId15"/>
+                                    <a:hlinkClick r:id="rId37"/>
                                   </pic:cNvPr>
                                   <pic:cNvPicPr/>
                                 </pic:nvPicPr>
                                 <pic:blipFill>
-                                  <a:blip r:embed="rId16">
+                                  <a:blip r:embed="rId38">
                                     <a:extLst>
                                       <a:ext uri="{28A0092B-C50C-407E-A947-70E740481C1C}">
                                         <a14:useLocalDpi xmlns:a14="http://schemas.microsoft.com/office/drawing/2010/main" val="0"/>
@@ -4614,7 +4632,7 @@
                           <wp:extent cx="200025" cy="200025"/>
                           <wp:effectExtent l="0" t="0" r="9525" b="9525"/>
                           <wp:docPr id="29" name="Picture 29">
-                            <a:hlinkClick xmlns:a="http://schemas.openxmlformats.org/drawingml/2006/main" r:id="rId17"/>
+                            <a:hlinkClick xmlns:a="http://schemas.openxmlformats.org/drawingml/2006/main" r:id="rId39"/>
                           </wp:docPr>
                           <wp:cNvGraphicFramePr/>
                           <a:graphic xmlns:a="http://schemas.openxmlformats.org/drawingml/2006/main">
@@ -4622,12 +4640,12 @@
                               <pic:pic xmlns:pic="http://schemas.openxmlformats.org/drawingml/2006/picture">
                                 <pic:nvPicPr>
                                   <pic:cNvPr id="29" name="Picture 29" title="Software University @ LinkedIn">
-                                    <a:hlinkClick r:id="rId17"/>
+                                    <a:hlinkClick r:id="rId39"/>
                                   </pic:cNvPr>
                                   <pic:cNvPicPr/>
                                 </pic:nvPicPr>
                                 <pic:blipFill>
-                                  <a:blip r:embed="rId18">
+                                  <a:blip r:embed="rId40">
                                     <a:extLst>
                                       <a:ext uri="{28A0092B-C50C-407E-A947-70E740481C1C}">
                                         <a14:useLocalDpi xmlns:a14="http://schemas.microsoft.com/office/drawing/2010/main" val="0"/>
@@ -4671,7 +4689,7 @@
                           <wp:extent cx="200025" cy="200025"/>
                           <wp:effectExtent l="0" t="0" r="9525" b="9525"/>
                           <wp:docPr id="30" name="Picture 30" title="Software University @ SlideShare">
-                            <a:hlinkClick xmlns:a="http://schemas.openxmlformats.org/drawingml/2006/main" r:id="rId19"/>
+                            <a:hlinkClick xmlns:a="http://schemas.openxmlformats.org/drawingml/2006/main" r:id="rId41"/>
                           </wp:docPr>
                           <wp:cNvGraphicFramePr/>
                           <a:graphic xmlns:a="http://schemas.openxmlformats.org/drawingml/2006/main">
@@ -4679,12 +4697,12 @@
                               <pic:pic xmlns:pic="http://schemas.openxmlformats.org/drawingml/2006/picture">
                                 <pic:nvPicPr>
                                   <pic:cNvPr id="101" name="Picture 99" title="Software University @ SlideShare">
-                                    <a:hlinkClick r:id="rId19"/>
+                                    <a:hlinkClick r:id="rId41"/>
                                   </pic:cNvPr>
                                   <pic:cNvPicPr/>
                                 </pic:nvPicPr>
                                 <pic:blipFill>
-                                  <a:blip r:embed="rId20"/>
+                                  <a:blip r:embed="rId42"/>
                                   <a:stretch>
                                     <a:fillRect/>
                                   </a:stretch>
@@ -4722,7 +4740,7 @@
                           <wp:extent cx="201600" cy="201600"/>
                           <wp:effectExtent l="0" t="0" r="8255" b="8255"/>
                           <wp:docPr id="31" name="Picture 31">
-                            <a:hlinkClick xmlns:a="http://schemas.openxmlformats.org/drawingml/2006/main" r:id="rId21"/>
+                            <a:hlinkClick xmlns:a="http://schemas.openxmlformats.org/drawingml/2006/main" r:id="rId43"/>
                           </wp:docPr>
                           <wp:cNvGraphicFramePr/>
                           <a:graphic xmlns:a="http://schemas.openxmlformats.org/drawingml/2006/main">
@@ -4730,12 +4748,12 @@
                               <pic:pic xmlns:pic="http://schemas.openxmlformats.org/drawingml/2006/picture">
                                 <pic:nvPicPr>
                                   <pic:cNvPr id="102" name="Picture 35" title="Software University @ GitHub">
-                                    <a:hlinkClick r:id="rId21"/>
+                                    <a:hlinkClick r:id="rId43"/>
                                   </pic:cNvPr>
                                   <pic:cNvPicPr/>
                                 </pic:nvPicPr>
                                 <pic:blipFill>
-                                  <a:blip r:embed="rId22">
+                                  <a:blip r:embed="rId44">
                                     <a:extLst>
                                       <a:ext uri="{28A0092B-C50C-407E-A947-70E740481C1C}">
                                         <a14:useLocalDpi xmlns:a14="http://schemas.microsoft.com/office/drawing/2010/main" val="0"/>
@@ -4779,7 +4797,7 @@
                           <wp:extent cx="200025" cy="200025"/>
                           <wp:effectExtent l="0" t="0" r="9525" b="9525"/>
                           <wp:docPr id="32" name="Picture 32" title="Software University: Email Us">
-                            <a:hlinkClick xmlns:a="http://schemas.openxmlformats.org/drawingml/2006/main" r:id="rId23"/>
+                            <a:hlinkClick xmlns:a="http://schemas.openxmlformats.org/drawingml/2006/main" r:id="rId45"/>
                           </wp:docPr>
                           <wp:cNvGraphicFramePr/>
                           <a:graphic xmlns:a="http://schemas.openxmlformats.org/drawingml/2006/main">
@@ -4787,12 +4805,12 @@
                               <pic:pic xmlns:pic="http://schemas.openxmlformats.org/drawingml/2006/picture">
                                 <pic:nvPicPr>
                                   <pic:cNvPr id="32" name="Picture 32" title="Software University: Email Us">
-                                    <a:hlinkClick r:id="rId23"/>
+                                    <a:hlinkClick r:id="rId45"/>
                                   </pic:cNvPr>
                                   <pic:cNvPicPr/>
                                 </pic:nvPicPr>
                                 <pic:blipFill>
-                                  <a:blip r:embed="rId24"/>
+                                  <a:blip r:embed="rId46"/>
                                   <a:stretch>
                                     <a:fillRect/>
                                   </a:stretch>
@@ -4825,7 +4843,7 @@
 </file>
 
 <file path=word/footnotes.xml><?xml version="1.0" encoding="utf-8"?>
-<w:footnotes xmlns:wpc="http://schemas.microsoft.com/office/word/2010/wordprocessingCanvas" xmlns:cx="http://schemas.microsoft.com/office/drawing/2014/chartex" xmlns:cx1="http://schemas.microsoft.com/office/drawing/2015/9/8/chartex" xmlns:cx2="http://schemas.microsoft.com/office/drawing/2015/10/21/chartex" xmlns:cx3="http://schemas.microsoft.com/office/drawing/2016/5/9/chartex" xmlns:cx4="http://schemas.microsoft.com/office/drawing/2016/5/10/chartex" xmlns:cx5="http://schemas.microsoft.com/office/drawing/2016/5/11/chartex" xmlns:cx6="http://schemas.microsoft.com/office/drawing/2016/5/12/chartex" xmlns:cx7="http://schemas.microsoft.com/office/drawing/2016/5/13/chartex" xmlns:cx8="http://schemas.microsoft.com/office/drawing/2016/5/14/chartex" xmlns:mc="http://schemas.openxmlformats.org/markup-compatibility/2006" xmlns:aink="http://schemas.microsoft.com/office/drawing/2016/ink" xmlns:am3d="http://schemas.microsoft.com/office/drawing/2017/model3d" xmlns:o="urn:schemas-microsoft-com:office:office" xmlns:r="http://schemas.openxmlformats.org/officeDocument/2006/relationships" xmlns:m="http://schemas.openxmlformats.org/officeDocument/2006/math" xmlns:v="urn:schemas-microsoft-com:vml" xmlns:wp14="http://schemas.microsoft.com/office/word/2010/wordprocessingDrawing" xmlns:wp="http://schemas.openxmlformats.org/drawingml/2006/wordprocessingDrawing" xmlns:w10="urn:schemas-microsoft-com:office:word" xmlns:w="http://schemas.openxmlformats.org/wordprocessingml/2006/main" xmlns:w14="http://schemas.microsoft.com/office/word/2010/wordml" xmlns:w15="http://schemas.microsoft.com/office/word/2012/wordml" xmlns:w16cid="http://schemas.microsoft.com/office/word/2016/wordml/cid" xmlns:w16se="http://schemas.microsoft.com/office/word/2015/wordml/symex" xmlns:wpg="http://schemas.microsoft.com/office/word/2010/wordprocessingGroup" xmlns:wpi="http://schemas.microsoft.com/office/word/2010/wordprocessingInk" xmlns:wne="http://schemas.microsoft.com/office/word/2006/wordml" xmlns:wps="http://schemas.microsoft.com/office/word/2010/wordprocessingShape" mc:Ignorable="w14 w15 w16se w16cid wp14">
+<w:footnotes xmlns:wpc="http://schemas.microsoft.com/office/word/2010/wordprocessingCanvas" xmlns:cx="http://schemas.microsoft.com/office/drawing/2014/chartex" xmlns:cx1="http://schemas.microsoft.com/office/drawing/2015/9/8/chartex" xmlns:cx2="http://schemas.microsoft.com/office/drawing/2015/10/21/chartex" xmlns:cx3="http://schemas.microsoft.com/office/drawing/2016/5/9/chartex" xmlns:cx4="http://schemas.microsoft.com/office/drawing/2016/5/10/chartex" xmlns:cx5="http://schemas.microsoft.com/office/drawing/2016/5/11/chartex" xmlns:cx6="http://schemas.microsoft.com/office/drawing/2016/5/12/chartex" xmlns:cx7="http://schemas.microsoft.com/office/drawing/2016/5/13/chartex" xmlns:cx8="http://schemas.microsoft.com/office/drawing/2016/5/14/chartex" xmlns:mc="http://schemas.openxmlformats.org/markup-compatibility/2006" xmlns:aink="http://schemas.microsoft.com/office/drawing/2016/ink" xmlns:am3d="http://schemas.microsoft.com/office/drawing/2017/model3d" xmlns:o="urn:schemas-microsoft-com:office:office" xmlns:r="http://schemas.openxmlformats.org/officeDocument/2006/relationships" xmlns:m="http://schemas.openxmlformats.org/officeDocument/2006/math" xmlns:v="urn:schemas-microsoft-com:vml" xmlns:wp14="http://schemas.microsoft.com/office/word/2010/wordprocessingDrawing" xmlns:wp="http://schemas.openxmlformats.org/drawingml/2006/wordprocessingDrawing" xmlns:w10="urn:schemas-microsoft-com:office:word" xmlns:w="http://schemas.openxmlformats.org/wordprocessingml/2006/main" xmlns:w14="http://schemas.microsoft.com/office/word/2010/wordml" xmlns:w15="http://schemas.microsoft.com/office/word/2012/wordml" xmlns:w16cex="http://schemas.microsoft.com/office/word/2018/wordml/cex" xmlns:w16cid="http://schemas.microsoft.com/office/word/2016/wordml/cid" xmlns:w16="http://schemas.microsoft.com/office/word/2018/wordml" xmlns:w16se="http://schemas.microsoft.com/office/word/2015/wordml/symex" xmlns:wpg="http://schemas.microsoft.com/office/word/2010/wordprocessingGroup" xmlns:wpi="http://schemas.microsoft.com/office/word/2010/wordprocessingInk" xmlns:wne="http://schemas.microsoft.com/office/word/2006/wordml" xmlns:wps="http://schemas.microsoft.com/office/word/2010/wordprocessingShape" mc:Ignorable="w14 w15 w16se w16cid w16 w16cex wp14">
   <w:footnote w:type="separator" w:id="-1">
     <w:p>
       <w:pPr>
@@ -4850,7 +4868,7 @@
 </file>
 
 <file path=word/header1.xml><?xml version="1.0" encoding="utf-8"?>
-<w:hdr xmlns:wpc="http://schemas.microsoft.com/office/word/2010/wordprocessingCanvas" xmlns:cx="http://schemas.microsoft.com/office/drawing/2014/chartex" xmlns:cx1="http://schemas.microsoft.com/office/drawing/2015/9/8/chartex" xmlns:cx2="http://schemas.microsoft.com/office/drawing/2015/10/21/chartex" xmlns:cx3="http://schemas.microsoft.com/office/drawing/2016/5/9/chartex" xmlns:cx4="http://schemas.microsoft.com/office/drawing/2016/5/10/chartex" xmlns:cx5="http://schemas.microsoft.com/office/drawing/2016/5/11/chartex" xmlns:cx6="http://schemas.microsoft.com/office/drawing/2016/5/12/chartex" xmlns:cx7="http://schemas.microsoft.com/office/drawing/2016/5/13/chartex" xmlns:cx8="http://schemas.microsoft.com/office/drawing/2016/5/14/chartex" xmlns:mc="http://schemas.openxmlformats.org/markup-compatibility/2006" xmlns:aink="http://schemas.microsoft.com/office/drawing/2016/ink" xmlns:am3d="http://schemas.microsoft.com/office/drawing/2017/model3d" xmlns:o="urn:schemas-microsoft-com:office:office" xmlns:r="http://schemas.openxmlformats.org/officeDocument/2006/relationships" xmlns:m="http://schemas.openxmlformats.org/officeDocument/2006/math" xmlns:v="urn:schemas-microsoft-com:vml" xmlns:wp14="http://schemas.microsoft.com/office/word/2010/wordprocessingDrawing" xmlns:wp="http://schemas.openxmlformats.org/drawingml/2006/wordprocessingDrawing" xmlns:w10="urn:schemas-microsoft-com:office:word" xmlns:w="http://schemas.openxmlformats.org/wordprocessingml/2006/main" xmlns:w14="http://schemas.microsoft.com/office/word/2010/wordml" xmlns:w15="http://schemas.microsoft.com/office/word/2012/wordml" xmlns:w16cid="http://schemas.microsoft.com/office/word/2016/wordml/cid" xmlns:w16se="http://schemas.microsoft.com/office/word/2015/wordml/symex" xmlns:wpg="http://schemas.microsoft.com/office/word/2010/wordprocessingGroup" xmlns:wpi="http://schemas.microsoft.com/office/word/2010/wordprocessingInk" xmlns:wne="http://schemas.microsoft.com/office/word/2006/wordml" xmlns:wps="http://schemas.microsoft.com/office/word/2010/wordprocessingShape" mc:Ignorable="w14 w15 w16se w16cid wp14">
+<w:hdr xmlns:wpc="http://schemas.microsoft.com/office/word/2010/wordprocessingCanvas" xmlns:cx="http://schemas.microsoft.com/office/drawing/2014/chartex" xmlns:cx1="http://schemas.microsoft.com/office/drawing/2015/9/8/chartex" xmlns:cx2="http://schemas.microsoft.com/office/drawing/2015/10/21/chartex" xmlns:cx3="http://schemas.microsoft.com/office/drawing/2016/5/9/chartex" xmlns:cx4="http://schemas.microsoft.com/office/drawing/2016/5/10/chartex" xmlns:cx5="http://schemas.microsoft.com/office/drawing/2016/5/11/chartex" xmlns:cx6="http://schemas.microsoft.com/office/drawing/2016/5/12/chartex" xmlns:cx7="http://schemas.microsoft.com/office/drawing/2016/5/13/chartex" xmlns:cx8="http://schemas.microsoft.com/office/drawing/2016/5/14/chartex" xmlns:mc="http://schemas.openxmlformats.org/markup-compatibility/2006" xmlns:aink="http://schemas.microsoft.com/office/drawing/2016/ink" xmlns:am3d="http://schemas.microsoft.com/office/drawing/2017/model3d" xmlns:o="urn:schemas-microsoft-com:office:office" xmlns:r="http://schemas.openxmlformats.org/officeDocument/2006/relationships" xmlns:m="http://schemas.openxmlformats.org/officeDocument/2006/math" xmlns:v="urn:schemas-microsoft-com:vml" xmlns:wp14="http://schemas.microsoft.com/office/word/2010/wordprocessingDrawing" xmlns:wp="http://schemas.openxmlformats.org/drawingml/2006/wordprocessingDrawing" xmlns:w10="urn:schemas-microsoft-com:office:word" xmlns:w="http://schemas.openxmlformats.org/wordprocessingml/2006/main" xmlns:w14="http://schemas.microsoft.com/office/word/2010/wordml" xmlns:w15="http://schemas.microsoft.com/office/word/2012/wordml" xmlns:w16cex="http://schemas.microsoft.com/office/word/2018/wordml/cex" xmlns:w16cid="http://schemas.microsoft.com/office/word/2016/wordml/cid" xmlns:w16="http://schemas.microsoft.com/office/word/2018/wordml" xmlns:w16se="http://schemas.microsoft.com/office/word/2015/wordml/symex" xmlns:wpg="http://schemas.microsoft.com/office/word/2010/wordprocessingGroup" xmlns:wpi="http://schemas.microsoft.com/office/word/2010/wordprocessingInk" xmlns:wne="http://schemas.microsoft.com/office/word/2006/wordml" xmlns:wps="http://schemas.microsoft.com/office/word/2010/wordprocessingShape" mc:Ignorable="w14 w15 w16se w16cid w16 w16cex wp14">
   <w:p>
     <w:pPr>
       <w:pStyle w:val="a3"/>
@@ -4861,7 +4879,7 @@
 </file>
 
 <file path=word/numbering.xml><?xml version="1.0" encoding="utf-8"?>
-<w:numbering xmlns:wpc="http://schemas.microsoft.com/office/word/2010/wordprocessingCanvas" xmlns:cx="http://schemas.microsoft.com/office/drawing/2014/chartex" xmlns:cx1="http://schemas.microsoft.com/office/drawing/2015/9/8/chartex" xmlns:cx2="http://schemas.microsoft.com/office/drawing/2015/10/21/chartex" xmlns:cx3="http://schemas.microsoft.com/office/drawing/2016/5/9/chartex" xmlns:cx4="http://schemas.microsoft.com/office/drawing/2016/5/10/chartex" xmlns:cx5="http://schemas.microsoft.com/office/drawing/2016/5/11/chartex" xmlns:cx6="http://schemas.microsoft.com/office/drawing/2016/5/12/chartex" xmlns:cx7="http://schemas.microsoft.com/office/drawing/2016/5/13/chartex" xmlns:cx8="http://schemas.microsoft.com/office/drawing/2016/5/14/chartex" xmlns:mc="http://schemas.openxmlformats.org/markup-compatibility/2006" xmlns:aink="http://schemas.microsoft.com/office/drawing/2016/ink" xmlns:am3d="http://schemas.microsoft.com/office/drawing/2017/model3d" xmlns:o="urn:schemas-microsoft-com:office:office" xmlns:r="http://schemas.openxmlformats.org/officeDocument/2006/relationships" xmlns:m="http://schemas.openxmlformats.org/officeDocument/2006/math" xmlns:v="urn:schemas-microsoft-com:vml" xmlns:wp14="http://schemas.microsoft.com/office/word/2010/wordprocessingDrawing" xmlns:wp="http://schemas.openxmlformats.org/drawingml/2006/wordprocessingDrawing" xmlns:w10="urn:schemas-microsoft-com:office:word" xmlns:w="http://schemas.openxmlformats.org/wordprocessingml/2006/main" xmlns:w14="http://schemas.microsoft.com/office/word/2010/wordml" xmlns:w15="http://schemas.microsoft.com/office/word/2012/wordml" xmlns:w16cid="http://schemas.microsoft.com/office/word/2016/wordml/cid" xmlns:w16se="http://schemas.microsoft.com/office/word/2015/wordml/symex" xmlns:wpg="http://schemas.microsoft.com/office/word/2010/wordprocessingGroup" xmlns:wpi="http://schemas.microsoft.com/office/word/2010/wordprocessingInk" xmlns:wne="http://schemas.microsoft.com/office/word/2006/wordml" xmlns:wps="http://schemas.microsoft.com/office/word/2010/wordprocessingShape" mc:Ignorable="w14 w15 w16se w16cid wp14">
+<w:numbering xmlns:wpc="http://schemas.microsoft.com/office/word/2010/wordprocessingCanvas" xmlns:cx="http://schemas.microsoft.com/office/drawing/2014/chartex" xmlns:cx1="http://schemas.microsoft.com/office/drawing/2015/9/8/chartex" xmlns:cx2="http://schemas.microsoft.com/office/drawing/2015/10/21/chartex" xmlns:cx3="http://schemas.microsoft.com/office/drawing/2016/5/9/chartex" xmlns:cx4="http://schemas.microsoft.com/office/drawing/2016/5/10/chartex" xmlns:cx5="http://schemas.microsoft.com/office/drawing/2016/5/11/chartex" xmlns:cx6="http://schemas.microsoft.com/office/drawing/2016/5/12/chartex" xmlns:cx7="http://schemas.microsoft.com/office/drawing/2016/5/13/chartex" xmlns:cx8="http://schemas.microsoft.com/office/drawing/2016/5/14/chartex" xmlns:mc="http://schemas.openxmlformats.org/markup-compatibility/2006" xmlns:aink="http://schemas.microsoft.com/office/drawing/2016/ink" xmlns:am3d="http://schemas.microsoft.com/office/drawing/2017/model3d" xmlns:o="urn:schemas-microsoft-com:office:office" xmlns:r="http://schemas.openxmlformats.org/officeDocument/2006/relationships" xmlns:m="http://schemas.openxmlformats.org/officeDocument/2006/math" xmlns:v="urn:schemas-microsoft-com:vml" xmlns:wp14="http://schemas.microsoft.com/office/word/2010/wordprocessingDrawing" xmlns:wp="http://schemas.openxmlformats.org/drawingml/2006/wordprocessingDrawing" xmlns:w10="urn:schemas-microsoft-com:office:word" xmlns:w="http://schemas.openxmlformats.org/wordprocessingml/2006/main" xmlns:w14="http://schemas.microsoft.com/office/word/2010/wordml" xmlns:w15="http://schemas.microsoft.com/office/word/2012/wordml" xmlns:w16cex="http://schemas.microsoft.com/office/word/2018/wordml/cex" xmlns:w16cid="http://schemas.microsoft.com/office/word/2016/wordml/cid" xmlns:w16="http://schemas.microsoft.com/office/word/2018/wordml" xmlns:w16se="http://schemas.microsoft.com/office/word/2015/wordml/symex" xmlns:wpg="http://schemas.microsoft.com/office/word/2010/wordprocessingGroup" xmlns:wpi="http://schemas.microsoft.com/office/word/2010/wordprocessingInk" xmlns:wne="http://schemas.microsoft.com/office/word/2006/wordml" xmlns:wps="http://schemas.microsoft.com/office/word/2010/wordprocessingShape" mc:Ignorable="w14 w15 w16se w16cid w16 w16cex wp14">
   <w:abstractNum w:abstractNumId="0" w15:restartNumberingAfterBreak="0">
     <w:nsid w:val="03447B0B"/>
     <w:multiLevelType w:val="hybridMultilevel"/>
@@ -8897,7 +8915,7 @@
 </file>
 
 <file path=word/styles.xml><?xml version="1.0" encoding="utf-8"?>
-<w:styles xmlns:mc="http://schemas.openxmlformats.org/markup-compatibility/2006" xmlns:r="http://schemas.openxmlformats.org/officeDocument/2006/relationships" xmlns:w="http://schemas.openxmlformats.org/wordprocessingml/2006/main" xmlns:w14="http://schemas.microsoft.com/office/word/2010/wordml" xmlns:w15="http://schemas.microsoft.com/office/word/2012/wordml" xmlns:w16cid="http://schemas.microsoft.com/office/word/2016/wordml/cid" xmlns:w16se="http://schemas.microsoft.com/office/word/2015/wordml/symex" mc:Ignorable="w14 w15 w16se w16cid">
+<w:styles xmlns:mc="http://schemas.openxmlformats.org/markup-compatibility/2006" xmlns:r="http://schemas.openxmlformats.org/officeDocument/2006/relationships" xmlns:w="http://schemas.openxmlformats.org/wordprocessingml/2006/main" xmlns:w14="http://schemas.microsoft.com/office/word/2010/wordml" xmlns:w15="http://schemas.microsoft.com/office/word/2012/wordml" xmlns:w16cex="http://schemas.microsoft.com/office/word/2018/wordml/cex" xmlns:w16cid="http://schemas.microsoft.com/office/word/2016/wordml/cid" xmlns:w16="http://schemas.microsoft.com/office/word/2018/wordml" xmlns:w16se="http://schemas.microsoft.com/office/word/2015/wordml/symex" mc:Ignorable="w14 w15 w16se w16cid w16 w16cex">
   <w:docDefaults>
     <w:rPrDefault>
       <w:rPr>
@@ -10149,7 +10167,7 @@
 </file>
 
 <file path=customXml/itemProps1.xml><?xml version="1.0" encoding="utf-8"?>
-<ds:datastoreItem xmlns:ds="http://schemas.openxmlformats.org/officeDocument/2006/customXml" ds:itemID="{D66785AA-7CE1-4AC6-98A9-ACFC75ADD081}">
+<ds:datastoreItem xmlns:ds="http://schemas.openxmlformats.org/officeDocument/2006/customXml" ds:itemID="{0212E811-35E5-424A-9541-26E04665295F}">
   <ds:schemaRefs>
     <ds:schemaRef ds:uri="http://schemas.openxmlformats.org/officeDocument/2006/bibliography"/>
   </ds:schemaRefs>

</xml_diff>